<commit_message>
vault backup: 2023-10-13 21:31:09
</commit_message>
<xml_diff>
--- a/cs-ai/数值分析方法/hw2023_2.docx
+++ b/cs-ai/数值分析方法/hw2023_2.docx
@@ -372,10 +372,7 @@
       </w:r>
     </w:p>
     <w:p/>
-    <w:p>
-      <w:bookmarkStart w:id="0" w:name="_GoBack"/>
-      <w:bookmarkEnd w:id="0"/>
-    </w:p>
+    <w:p/>
     <w:p>
       <w:pPr>
         <w:jc w:val="right"/>
@@ -472,6 +469,13 @@
           </wp:inline>
         </w:drawing>
       </w:r>
+      <w:r>
+        <w:rPr>
+          <w:rFonts w:hint="eastAsia"/>
+        </w:rPr>
+        <w:t xml:space="preserve"> </w:t>
+      </w:r>
+      <w:bookmarkStart w:id="0" w:name="_GoBack"/>
       <w:r>
         <w:rPr>
           <w:noProof/>
@@ -523,6 +527,7 @@
           </wp:inline>
         </w:drawing>
       </w:r>
+      <w:bookmarkEnd w:id="0"/>
     </w:p>
     <w:p>
       <w:r>
@@ -678,7 +683,7 @@
           <v:shape id="_x0000_i1025" type="#_x0000_t75" style="width:232.5pt;height:19.9pt" o:ole="">
             <v:imagedata r:id="rId9" o:title=""/>
           </v:shape>
-          <o:OLEObject Type="Embed" ProgID="Equation.DSMT4" ShapeID="_x0000_i1025" DrawAspect="Content" ObjectID="_1758617171" r:id="rId10"/>
+          <o:OLEObject Type="Embed" ProgID="Equation.DSMT4" ShapeID="_x0000_i1025" DrawAspect="Content" ObjectID="_1758727003" r:id="rId10"/>
         </w:object>
       </w:r>
     </w:p>
@@ -713,7 +718,7 @@
           <v:shape id="_x0000_i1026" type="#_x0000_t75" style="width:298.15pt;height:33pt" o:ole="">
             <v:imagedata r:id="rId11" o:title=""/>
           </v:shape>
-          <o:OLEObject Type="Embed" ProgID="Equation.DSMT4" ShapeID="_x0000_i1026" DrawAspect="Content" ObjectID="_1758617172" r:id="rId12"/>
+          <o:OLEObject Type="Embed" ProgID="Equation.DSMT4" ShapeID="_x0000_i1026" DrawAspect="Content" ObjectID="_1758727004" r:id="rId12"/>
         </w:object>
       </w:r>
     </w:p>
@@ -750,7 +755,7 @@
           <v:shape id="_x0000_i1027" type="#_x0000_t75" style="width:63.75pt;height:19.9pt" o:ole="">
             <v:imagedata r:id="rId13" o:title=""/>
           </v:shape>
-          <o:OLEObject Type="Embed" ProgID="Equation.DSMT4" ShapeID="_x0000_i1027" DrawAspect="Content" ObjectID="_1758617173" r:id="rId14"/>
+          <o:OLEObject Type="Embed" ProgID="Equation.DSMT4" ShapeID="_x0000_i1027" DrawAspect="Content" ObjectID="_1758727005" r:id="rId14"/>
         </w:object>
       </w:r>
       <w:r>
@@ -767,7 +772,7 @@
           <v:shape id="_x0000_i1028" type="#_x0000_t75" style="width:39pt;height:15pt" o:ole="">
             <v:imagedata r:id="rId15" o:title=""/>
           </v:shape>
-          <o:OLEObject Type="Embed" ProgID="Equation.DSMT4" ShapeID="_x0000_i1028" DrawAspect="Content" ObjectID="_1758617174" r:id="rId16"/>
+          <o:OLEObject Type="Embed" ProgID="Equation.DSMT4" ShapeID="_x0000_i1028" DrawAspect="Content" ObjectID="_1758727006" r:id="rId16"/>
         </w:object>
       </w:r>
       <w:r>
@@ -784,7 +789,7 @@
           <v:shape id="_x0000_i1029" type="#_x0000_t75" style="width:15.75pt;height:15pt" o:ole="">
             <v:imagedata r:id="rId17" o:title=""/>
           </v:shape>
-          <o:OLEObject Type="Embed" ProgID="Equation.DSMT4" ShapeID="_x0000_i1029" DrawAspect="Content" ObjectID="_1758617175" r:id="rId18"/>
+          <o:OLEObject Type="Embed" ProgID="Equation.DSMT4" ShapeID="_x0000_i1029" DrawAspect="Content" ObjectID="_1758727007" r:id="rId18"/>
         </w:object>
       </w:r>
       <w:r>
@@ -812,7 +817,7 @@
           <v:shape id="_x0000_i1030" type="#_x0000_t75" style="width:147pt;height:19.9pt" o:ole="">
             <v:imagedata r:id="rId19" o:title=""/>
           </v:shape>
-          <o:OLEObject Type="Embed" ProgID="Equation.DSMT4" ShapeID="_x0000_i1030" DrawAspect="Content" ObjectID="_1758617176" r:id="rId20"/>
+          <o:OLEObject Type="Embed" ProgID="Equation.DSMT4" ShapeID="_x0000_i1030" DrawAspect="Content" ObjectID="_1758727008" r:id="rId20"/>
         </w:object>
       </w:r>
     </w:p>
@@ -837,7 +842,7 @@
           <v:shape id="_x0000_i1031" type="#_x0000_t75" style="width:57pt;height:18pt" o:ole="">
             <v:imagedata r:id="rId21" o:title=""/>
           </v:shape>
-          <o:OLEObject Type="Embed" ProgID="Equation.DSMT4" ShapeID="_x0000_i1031" DrawAspect="Content" ObjectID="_1758617177" r:id="rId22"/>
+          <o:OLEObject Type="Embed" ProgID="Equation.DSMT4" ShapeID="_x0000_i1031" DrawAspect="Content" ObjectID="_1758727009" r:id="rId22"/>
         </w:object>
       </w:r>
       <w:r>
@@ -868,7 +873,7 @@
           <v:shape id="_x0000_i1032" type="#_x0000_t75" style="width:19.9pt;height:15pt" o:ole="">
             <v:imagedata r:id="rId23" o:title=""/>
           </v:shape>
-          <o:OLEObject Type="Embed" ProgID="Equation.DSMT4" ShapeID="_x0000_i1032" DrawAspect="Content" ObjectID="_1758617178" r:id="rId24"/>
+          <o:OLEObject Type="Embed" ProgID="Equation.DSMT4" ShapeID="_x0000_i1032" DrawAspect="Content" ObjectID="_1758727010" r:id="rId24"/>
         </w:object>
       </w:r>
     </w:p>
@@ -1649,6 +1654,7 @@
     <w:lsdException w:name="HTML Sample" w:semiHidden="1" w:unhideWhenUsed="1"/>
     <w:lsdException w:name="HTML Typewriter" w:semiHidden="1" w:unhideWhenUsed="1"/>
     <w:lsdException w:name="HTML Variable" w:semiHidden="1" w:unhideWhenUsed="1"/>
+    <w:lsdException w:name="Normal Table" w:semiHidden="1" w:unhideWhenUsed="1"/>
     <w:lsdException w:name="annotation subject" w:semiHidden="1" w:unhideWhenUsed="1"/>
     <w:lsdException w:name="No List" w:semiHidden="1" w:unhideWhenUsed="1"/>
     <w:lsdException w:name="Outline List 1" w:semiHidden="1" w:unhideWhenUsed="1"/>
@@ -1692,8 +1698,10 @@
     <w:lsdException w:name="Table Elegant" w:semiHidden="1" w:unhideWhenUsed="1"/>
     <w:lsdException w:name="Table Professional" w:semiHidden="1" w:unhideWhenUsed="1"/>
     <w:lsdException w:name="Table Subtle 1" w:semiHidden="1" w:unhideWhenUsed="1"/>
+    <w:lsdException w:name="Table Subtle 2" w:semiHidden="1" w:unhideWhenUsed="1"/>
     <w:lsdException w:name="Table Web 1" w:semiHidden="1" w:unhideWhenUsed="1"/>
     <w:lsdException w:name="Table Web 2" w:semiHidden="1" w:unhideWhenUsed="1"/>
+    <w:lsdException w:name="Table Web 3" w:semiHidden="1" w:unhideWhenUsed="1"/>
     <w:lsdException w:name="Balloon Text" w:semiHidden="1" w:unhideWhenUsed="1"/>
     <w:lsdException w:name="Table Grid" w:uiPriority="59"/>
     <w:lsdException w:name="Table Theme" w:semiHidden="1" w:unhideWhenUsed="1"/>

</xml_diff>